<commit_message>
Lab2 done, chap1-2 slide updated, theory assignment updated
</commit_message>
<xml_diff>
--- a/mid.docx
+++ b/mid.docx
@@ -466,13 +466,7 @@
         <w:rPr>
           <w:rFonts w:ascii="Georgia" w:hAnsi="Georgia"/>
         </w:rPr>
-        <w:t>Define a particular database in terms of its data types, structures, and constraints</w:t>
-      </w:r>
-      <w:r>
-        <w:rPr>
-          <w:rFonts w:ascii="Georgia" w:hAnsi="Georgia"/>
-        </w:rPr>
-        <w:t>.</w:t>
+        <w:t>Define a particular database in terms of its data types, structures, and constraints.</w:t>
       </w:r>
     </w:p>
     <w:p>
@@ -490,19 +484,7 @@
         <w:rPr>
           <w:rFonts w:ascii="Georgia" w:hAnsi="Georgia"/>
         </w:rPr>
-        <w:t xml:space="preserve">Have </w:t>
-      </w:r>
-      <w:r>
-        <w:rPr>
-          <w:rFonts w:ascii="Georgia" w:hAnsi="Georgia"/>
-        </w:rPr>
-        <w:t>secondary storage medium</w:t>
-      </w:r>
-      <w:r>
-        <w:rPr>
-          <w:rFonts w:ascii="Georgia" w:hAnsi="Georgia"/>
-        </w:rPr>
-        <w:t xml:space="preserve">. </w:t>
+        <w:t xml:space="preserve">Have secondary storage medium. </w:t>
       </w:r>
     </w:p>
     <w:p>
@@ -520,13 +502,7 @@
         <w:rPr>
           <w:rFonts w:ascii="Georgia" w:hAnsi="Georgia"/>
         </w:rPr>
-        <w:t>Manipulating the database</w:t>
-      </w:r>
-      <w:r>
-        <w:rPr>
-          <w:rFonts w:ascii="Georgia" w:hAnsi="Georgia"/>
-        </w:rPr>
-        <w:t xml:space="preserve"> is very easy</w:t>
+        <w:t>Manipulating the database is very easy</w:t>
       </w:r>
     </w:p>
     <w:p>
@@ -610,13 +586,7 @@
         <w:rPr>
           <w:rFonts w:ascii="Georgia" w:hAnsi="Georgia"/>
         </w:rPr>
-        <w:t>rocessing and sharing</w:t>
-      </w:r>
-      <w:r>
-        <w:rPr>
-          <w:rFonts w:ascii="Georgia" w:hAnsi="Georgia"/>
-        </w:rPr>
-        <w:t xml:space="preserve"> by </w:t>
+        <w:t xml:space="preserve">rocessing and sharing by </w:t>
       </w:r>
       <w:r>
         <w:rPr>
@@ -664,13 +634,7 @@
         <w:rPr>
           <w:rFonts w:ascii="Georgia" w:hAnsi="Georgia"/>
         </w:rPr>
-        <w:t>Presentation and visualization of data</w:t>
-      </w:r>
-      <w:r>
-        <w:rPr>
-          <w:rFonts w:ascii="Georgia" w:hAnsi="Georgia"/>
-        </w:rPr>
-        <w:t xml:space="preserve"> is very easy. </w:t>
+        <w:t xml:space="preserve">Presentation and visualization of data is very easy. </w:t>
       </w:r>
     </w:p>
     <w:p>
@@ -688,13 +652,7 @@
         <w:rPr>
           <w:rFonts w:ascii="Georgia" w:hAnsi="Georgia"/>
         </w:rPr>
-        <w:t>Maintenance of the database</w:t>
-      </w:r>
-      <w:r>
-        <w:rPr>
-          <w:rFonts w:ascii="Georgia" w:hAnsi="Georgia"/>
-        </w:rPr>
-        <w:t xml:space="preserve"> is easy. </w:t>
+        <w:t xml:space="preserve">Maintenance of the database is easy. </w:t>
       </w:r>
     </w:p>
     <w:p>
@@ -730,25 +688,7 @@
         <w:rPr>
           <w:rFonts w:ascii="Georgia" w:hAnsi="Georgia"/>
         </w:rPr>
-        <w:t xml:space="preserve"> </w:t>
-      </w:r>
-      <w:r>
-        <w:rPr>
-          <w:rFonts w:ascii="Georgia" w:hAnsi="Georgia"/>
-        </w:rPr>
-        <w:t>(Slide 1</w:t>
-      </w:r>
-      <w:r>
-        <w:rPr>
-          <w:rFonts w:ascii="Georgia" w:hAnsi="Georgia"/>
-        </w:rPr>
-        <w:t>1-</w:t>
-      </w:r>
-      <w:r>
-        <w:rPr>
-          <w:rFonts w:ascii="Georgia" w:hAnsi="Georgia"/>
-        </w:rPr>
-        <w:t>)</w:t>
+        <w:t xml:space="preserve"> (Slide 11-)</w:t>
       </w:r>
     </w:p>
     <w:p>
@@ -766,13 +706,7 @@
         <w:rPr>
           <w:rFonts w:ascii="Georgia" w:hAnsi="Georgia"/>
         </w:rPr>
-        <w:t>Self-describing nature</w:t>
-      </w:r>
-      <w:r>
-        <w:rPr>
-          <w:rFonts w:ascii="Georgia" w:hAnsi="Georgia"/>
-        </w:rPr>
-        <w:t xml:space="preserve"> </w:t>
+        <w:t xml:space="preserve">Self-describing nature </w:t>
       </w:r>
     </w:p>
     <w:p>
@@ -891,13 +825,7 @@
         <w:rPr>
           <w:rFonts w:ascii="Georgia" w:hAnsi="Georgia"/>
         </w:rPr>
-        <w:t>Suppose we say that a data item about a person is 80. This must be defined by noting that it is the person's weight and the unit is kilograms. Therefore, (weight, kilograms) is the metadata about the data is 80.</w:t>
-      </w:r>
-      <w:r>
-        <w:rPr>
-          <w:rFonts w:ascii="Georgia" w:hAnsi="Georgia"/>
-        </w:rPr>
-        <w:t xml:space="preserve"> (</w:t>
+        <w:t>Suppose we say that a data item about a person is 80. This must be defined by noting that it is the person's weight and the unit is kilograms. Therefore, (weight, kilograms) is the metadata about the data is 80. (</w:t>
       </w:r>
       <w:hyperlink r:id="rId7" w:history="1">
         <w:r>
@@ -930,13 +858,7 @@
         <w:rPr>
           <w:rFonts w:ascii="Georgia" w:hAnsi="Georgia"/>
         </w:rPr>
-        <w:t xml:space="preserve">Why we need it? =&gt; </w:t>
-      </w:r>
-      <w:r>
-        <w:rPr>
-          <w:rFonts w:ascii="Georgia" w:hAnsi="Georgia"/>
-        </w:rPr>
-        <w:t>First, it acts as the glue that links all parts of the data warehouses. Next, it provides information about the contents and structures to the developers. Finally, it opens the doors to the end-users and makes the contents recognizable in their terms.</w:t>
+        <w:t>Why we need it? =&gt; First, it acts as the glue that links all parts of the data warehouses. Next, it provides information about the contents and structures to the developers. Finally, it opens the doors to the end-users and makes the contents recognizable in their terms.</w:t>
       </w:r>
     </w:p>
     <w:p>
@@ -990,13 +912,7 @@
         <w:rPr>
           <w:rFonts w:ascii="Georgia" w:hAnsi="Georgia"/>
         </w:rPr>
-        <w:t>Insulation between programs and data</w:t>
-      </w:r>
-      <w:r>
-        <w:rPr>
-          <w:rFonts w:ascii="Georgia" w:hAnsi="Georgia"/>
-        </w:rPr>
-        <w:t xml:space="preserve"> </w:t>
+        <w:t xml:space="preserve">Insulation between programs and data </w:t>
       </w:r>
     </w:p>
     <w:p>
@@ -1100,13 +1016,7 @@
         <w:t xml:space="preserve">It is </w:t>
       </w:r>
       <w:r>
-        <w:t>A data model</w:t>
-      </w:r>
-      <w:r>
-        <w:t xml:space="preserve"> which</w:t>
-      </w:r>
-      <w:r>
-        <w:t xml:space="preserve"> is used to hide storage details and present the users with a conceptual view of the database.</w:t>
+        <w:t>A data model which is used to hide storage details and present the users with a conceptual view of the database.</w:t>
       </w:r>
     </w:p>
     <w:p>
@@ -1121,10 +1031,7 @@
         </w:rPr>
       </w:pPr>
       <w:r>
-        <w:t>Support of multiple views of the data</w:t>
-      </w:r>
-      <w:r>
-        <w:t xml:space="preserve"> </w:t>
+        <w:t xml:space="preserve">Support of multiple views of the data </w:t>
       </w:r>
     </w:p>
     <w:p>
@@ -1202,16 +1109,10 @@
         </w:rPr>
       </w:pPr>
       <w:r>
-        <w:t>OLTP (Online Transaction Processing)</w:t>
-      </w:r>
-      <w:r>
-        <w:t xml:space="preserve"> </w:t>
-      </w:r>
-      <w:r>
-        <w:t>is a major part of database applications; allows hundreds of concurrent transactions to execute per second.</w:t>
-      </w:r>
-      <w:r>
-        <w:t xml:space="preserve"> </w:t>
+        <w:t xml:space="preserve">OLTP (Online Transaction Processing) </w:t>
+      </w:r>
+      <w:r>
+        <w:t xml:space="preserve">is a major part of database applications; allows hundreds of concurrent transactions to execute per second. </w:t>
       </w:r>
     </w:p>
     <w:p>
@@ -1225,7 +1126,7 @@
           <w:rFonts w:ascii="Georgia" w:hAnsi="Georgia"/>
         </w:rPr>
         <w:pict w14:anchorId="1B1165C2">
-          <v:rect id="_x0000_i1035" style="width:0;height:1.5pt" o:hralign="center" o:hrstd="t" o:hr="t" fillcolor="#a0a0a0" stroked="f"/>
+          <v:rect id="_x0000_i1029" style="width:0;height:1.5pt" o:hralign="center" o:hrstd="t" o:hr="t" fillcolor="#a0a0a0" stroked="f"/>
         </w:pict>
       </w:r>
     </w:p>
@@ -1264,10 +1165,7 @@
         </w:rPr>
       </w:pPr>
       <w:r>
-        <w:t>Sharing of data among multiple users</w:t>
-      </w:r>
-      <w:r>
-        <w:t xml:space="preserve"> </w:t>
+        <w:t xml:space="preserve">Sharing of data among multiple users </w:t>
       </w:r>
     </w:p>
     <w:p>
@@ -1282,10 +1180,7 @@
         </w:rPr>
       </w:pPr>
       <w:r>
-        <w:t>Restricting unauthorized access to data. Only the DBA staff uses privileged commands and facilities.</w:t>
-      </w:r>
-      <w:r>
-        <w:t xml:space="preserve"> </w:t>
+        <w:t xml:space="preserve">Restricting unauthorized access to data. Only the DBA staff uses privileged commands and facilities. </w:t>
       </w:r>
     </w:p>
     <w:p>
@@ -1306,10 +1201,7 @@
         <w:t>e.g.,</w:t>
       </w:r>
       <w:r>
-        <w:t xml:space="preserve"> indexes) for efficient query processing.</w:t>
-      </w:r>
-      <w:r>
-        <w:t xml:space="preserve"> </w:t>
+        <w:t xml:space="preserve"> indexes) for efficient query processing. </w:t>
       </w:r>
     </w:p>
     <w:p>
@@ -1325,7 +1217,47 @@
       </w:pPr>
       <w:r>
         <w:lastRenderedPageBreak/>
-        <w:t>Library te jemon boi khuje pai ekta address er maddhome.. temon table er moddhe indexing er jonne kono ekta data amra khuje pete parii</w:t>
+        <w:t xml:space="preserve">Library te </w:t>
+      </w:r>
+      <w:proofErr w:type="spellStart"/>
+      <w:r>
+        <w:t>jemon</w:t>
+      </w:r>
+      <w:proofErr w:type="spellEnd"/>
+      <w:r>
+        <w:t xml:space="preserve"> boi khuje pai </w:t>
+      </w:r>
+      <w:proofErr w:type="spellStart"/>
+      <w:r>
+        <w:t>ekta</w:t>
+      </w:r>
+      <w:proofErr w:type="spellEnd"/>
+      <w:r>
+        <w:t xml:space="preserve"> address er </w:t>
+      </w:r>
+      <w:proofErr w:type="gramStart"/>
+      <w:r>
+        <w:t>maddhome..</w:t>
+      </w:r>
+      <w:proofErr w:type="gramEnd"/>
+      <w:r>
+        <w:t xml:space="preserve"> temon table er moddhe indexing er jonne kono </w:t>
+      </w:r>
+      <w:proofErr w:type="spellStart"/>
+      <w:r>
+        <w:t>ekta</w:t>
+      </w:r>
+      <w:proofErr w:type="spellEnd"/>
+      <w:r>
+        <w:t xml:space="preserve"> data amra khuje </w:t>
+      </w:r>
+      <w:proofErr w:type="spellStart"/>
+      <w:r>
+        <w:t>pete</w:t>
+      </w:r>
+      <w:proofErr w:type="spellEnd"/>
+      <w:r>
+        <w:t xml:space="preserve"> parii</w:t>
       </w:r>
       <w:r>
         <w:t xml:space="preserve"> :)</w:t>
@@ -1403,10 +1335,7 @@
         </w:rPr>
       </w:pPr>
       <w:r>
-        <w:t>Enforcing integrity constraints on the database</w:t>
-      </w:r>
-      <w:r>
-        <w:t xml:space="preserve"> (</w:t>
+        <w:t>Enforcing integrity constraints on the database (</w:t>
       </w:r>
       <w:hyperlink r:id="rId8" w:history="1">
         <w:r>
@@ -1431,7 +1360,7 @@
           <w:rFonts w:ascii="Georgia" w:hAnsi="Georgia"/>
         </w:rPr>
         <w:pict w14:anchorId="6C0D7119">
-          <v:rect id="_x0000_i1036" style="width:0;height:1.5pt" o:hralign="center" o:hrstd="t" o:hr="t" fillcolor="#a0a0a0" stroked="f"/>
+          <v:rect id="_x0000_i1030" style="width:0;height:1.5pt" o:hralign="center" o:hrstd="t" o:hr="t" fillcolor="#a0a0a0" stroked="f"/>
         </w:pict>
       </w:r>
     </w:p>
@@ -1459,13 +1388,7 @@
         <w:rPr>
           <w:highlight w:val="yellow"/>
         </w:rPr>
-        <w:t>Actors on the Scene</w:t>
-      </w:r>
-      <w:r>
-        <w:rPr>
-          <w:highlight w:val="yellow"/>
-        </w:rPr>
-        <w:t xml:space="preserve"> </w:t>
+        <w:t xml:space="preserve">Actors on the Scene </w:t>
       </w:r>
     </w:p>
     <w:p>
@@ -1565,14 +1488,7 @@
           <w:rFonts w:ascii="Georgia" w:hAnsi="Georgia"/>
           <w:highlight w:val="yellow"/>
         </w:rPr>
-        <w:t>Database Administrator</w:t>
-      </w:r>
-      <w:r>
-        <w:rPr>
-          <w:rFonts w:ascii="Georgia" w:hAnsi="Georgia"/>
-          <w:highlight w:val="yellow"/>
-        </w:rPr>
-        <w:t xml:space="preserve"> </w:t>
+        <w:t xml:space="preserve">Database Administrator </w:t>
       </w:r>
     </w:p>
     <w:p>
@@ -1632,14 +1548,7 @@
           <w:rFonts w:ascii="Georgia" w:hAnsi="Georgia"/>
           <w:highlight w:val="yellow"/>
         </w:rPr>
-        <w:t>Database Developers</w:t>
-      </w:r>
-      <w:r>
-        <w:rPr>
-          <w:rFonts w:ascii="Georgia" w:hAnsi="Georgia"/>
-          <w:highlight w:val="yellow"/>
-        </w:rPr>
-        <w:t xml:space="preserve"> </w:t>
+        <w:t xml:space="preserve">Database Developers </w:t>
       </w:r>
     </w:p>
     <w:p>
@@ -1697,7 +1606,21 @@
         <w:rPr>
           <w:rFonts w:ascii="Georgia" w:hAnsi="Georgia"/>
         </w:rPr>
-        <w:t>(Motamoti, 8/10)</w:t>
+        <w:t>(</w:t>
+      </w:r>
+      <w:proofErr w:type="spellStart"/>
+      <w:r>
+        <w:rPr>
+          <w:rFonts w:ascii="Georgia" w:hAnsi="Georgia"/>
+        </w:rPr>
+        <w:t>Motamoti</w:t>
+      </w:r>
+      <w:proofErr w:type="spellEnd"/>
+      <w:r>
+        <w:rPr>
+          <w:rFonts w:ascii="Georgia" w:hAnsi="Georgia"/>
+        </w:rPr>
+        <w:t>, 8/10)</w:t>
       </w:r>
     </w:p>
     <w:p>
@@ -1935,10 +1858,7 @@
         </w:rPr>
       </w:pPr>
       <w:r>
-        <w:t>business analysts, scientists, engineers, others thoroughly familiar with the system capabilities.</w:t>
-      </w:r>
-      <w:r>
-        <w:t xml:space="preserve"> </w:t>
+        <w:t xml:space="preserve">business analysts, scientists, engineers, others thoroughly familiar with the system capabilities. </w:t>
       </w:r>
     </w:p>
     <w:p>
@@ -2079,13 +1999,7 @@
         <w:rPr>
           <w:highlight w:val="yellow"/>
         </w:rPr>
-        <w:t>Workers Behind the Scene</w:t>
-      </w:r>
-      <w:r>
-        <w:rPr>
-          <w:highlight w:val="yellow"/>
-        </w:rPr>
-        <w:t xml:space="preserve"> </w:t>
+        <w:t xml:space="preserve">Workers Behind the Scene </w:t>
       </w:r>
     </w:p>
     <w:p>
@@ -2100,10 +2014,7 @@
         </w:rPr>
       </w:pPr>
       <w:r>
-        <w:t>Those who design and develop the DBMS software and related tools, and the computer systems operators</w:t>
-      </w:r>
-      <w:r>
-        <w:t xml:space="preserve"> </w:t>
+        <w:t xml:space="preserve">Those who design and develop the DBMS software and related tools, and the computer systems operators </w:t>
       </w:r>
     </w:p>
     <w:p>
@@ -2164,6 +2075,297 @@
         </w:rPr>
         <w:t>Normal</w:t>
       </w:r>
+    </w:p>
+    <w:p>
+      <w:pPr>
+        <w:rPr>
+          <w:rFonts w:ascii="Georgia" w:hAnsi="Georgia"/>
+        </w:rPr>
+      </w:pPr>
+    </w:p>
+    <w:p>
+      <w:pPr>
+        <w:rPr>
+          <w:rFonts w:ascii="Georgia" w:hAnsi="Georgia"/>
+        </w:rPr>
+      </w:pPr>
+      <w:r>
+        <w:rPr>
+          <w:rFonts w:ascii="Georgia" w:hAnsi="Georgia"/>
+        </w:rPr>
+        <w:br w:type="page"/>
+      </w:r>
+    </w:p>
+    <w:p>
+      <w:pPr>
+        <w:jc w:val="center"/>
+        <w:rPr>
+          <w:rFonts w:ascii="Georgia" w:hAnsi="Georgia"/>
+          <w:b/>
+          <w:bCs/>
+          <w:sz w:val="40"/>
+          <w:szCs w:val="40"/>
+        </w:rPr>
+      </w:pPr>
+      <w:r>
+        <w:rPr>
+          <w:rFonts w:ascii="Georgia" w:hAnsi="Georgia"/>
+          <w:b/>
+          <w:bCs/>
+          <w:sz w:val="40"/>
+          <w:szCs w:val="40"/>
+        </w:rPr>
+        <w:lastRenderedPageBreak/>
+        <w:t>Chapter 0</w:t>
+      </w:r>
+      <w:r>
+        <w:rPr>
+          <w:rFonts w:ascii="Georgia" w:hAnsi="Georgia"/>
+          <w:b/>
+          <w:bCs/>
+          <w:sz w:val="40"/>
+          <w:szCs w:val="40"/>
+        </w:rPr>
+        <w:t>3</w:t>
+      </w:r>
+    </w:p>
+    <w:p>
+      <w:pPr>
+        <w:rPr>
+          <w:rFonts w:ascii="Georgia" w:hAnsi="Georgia"/>
+        </w:rPr>
+      </w:pPr>
+      <w:r>
+        <w:rPr>
+          <w:rFonts w:ascii="Georgia" w:hAnsi="Georgia"/>
+        </w:rPr>
+        <w:t>[EER Practice Problems]</w:t>
+      </w:r>
+    </w:p>
+    <w:p>
+      <w:pPr>
+        <w:rPr>
+          <w:rFonts w:ascii="Georgia" w:hAnsi="Georgia"/>
+        </w:rPr>
+      </w:pPr>
+      <w:r>
+        <w:rPr>
+          <w:rFonts w:ascii="Georgia" w:hAnsi="Georgia"/>
+        </w:rPr>
+        <w:t>• Central (w/ Solution</w:t>
+      </w:r>
+      <w:proofErr w:type="gramStart"/>
+      <w:r>
+        <w:rPr>
+          <w:rFonts w:ascii="Georgia" w:hAnsi="Georgia"/>
+        </w:rPr>
+        <w:t>) :</w:t>
+      </w:r>
+      <w:proofErr w:type="gramEnd"/>
+      <w:r>
+        <w:rPr>
+          <w:rFonts w:ascii="Georgia" w:hAnsi="Georgia"/>
+        </w:rPr>
+        <w:t xml:space="preserve"> </w:t>
+      </w:r>
+      <w:hyperlink r:id="rId12" w:history="1">
+        <w:r>
+          <w:rPr>
+            <w:rStyle w:val="Hyperlink"/>
+            <w:rFonts w:ascii="Georgia" w:hAnsi="Georgia"/>
+          </w:rPr>
+          <w:t>https://docs.google.com/document/d/1Ty3bOcpq6FQD4FpyIQ6xi7DyNVFmIoRlzBOQsim4W6s</w:t>
+        </w:r>
+      </w:hyperlink>
+      <w:r>
+        <w:rPr>
+          <w:rFonts w:ascii="Georgia" w:hAnsi="Georgia"/>
+        </w:rPr>
+        <w:t xml:space="preserve"> </w:t>
+      </w:r>
+    </w:p>
+    <w:p>
+      <w:pPr>
+        <w:rPr>
+          <w:rFonts w:ascii="Georgia" w:hAnsi="Georgia"/>
+        </w:rPr>
+      </w:pPr>
+      <w:r>
+        <w:rPr>
+          <w:rFonts w:ascii="Georgia" w:hAnsi="Georgia"/>
+        </w:rPr>
+        <w:t xml:space="preserve">• Class Practice </w:t>
+      </w:r>
+      <w:proofErr w:type="gramStart"/>
+      <w:r>
+        <w:rPr>
+          <w:rFonts w:ascii="Georgia" w:hAnsi="Georgia"/>
+        </w:rPr>
+        <w:t>Sheet :</w:t>
+      </w:r>
+      <w:proofErr w:type="gramEnd"/>
+      <w:r>
+        <w:rPr>
+          <w:rFonts w:ascii="Georgia" w:hAnsi="Georgia"/>
+        </w:rPr>
+        <w:t xml:space="preserve"> </w:t>
+      </w:r>
+      <w:hyperlink r:id="rId13" w:history="1">
+        <w:r>
+          <w:rPr>
+            <w:rStyle w:val="Hyperlink"/>
+            <w:rFonts w:ascii="Georgia" w:hAnsi="Georgia"/>
+          </w:rPr>
+          <w:t>https://docs.google.com/document/d/156a1QIul3nlyn1yWgl6UxazUwPMEFhqH/</w:t>
+        </w:r>
+      </w:hyperlink>
+      <w:r>
+        <w:rPr>
+          <w:rFonts w:ascii="Georgia" w:hAnsi="Georgia"/>
+        </w:rPr>
+        <w:t xml:space="preserve"> </w:t>
+      </w:r>
+    </w:p>
+    <w:p>
+      <w:pPr>
+        <w:rPr>
+          <w:rFonts w:ascii="Georgia" w:hAnsi="Georgia"/>
+        </w:rPr>
+      </w:pPr>
+      <w:r>
+        <w:rPr>
+          <w:rFonts w:ascii="Georgia" w:hAnsi="Georgia"/>
+        </w:rPr>
+        <w:t xml:space="preserve">• Problems from </w:t>
+      </w:r>
+      <w:proofErr w:type="spellStart"/>
+      <w:proofErr w:type="gramStart"/>
+      <w:r>
+        <w:rPr>
+          <w:rFonts w:ascii="Georgia" w:hAnsi="Georgia"/>
+        </w:rPr>
+        <w:t>Elmasri</w:t>
+      </w:r>
+      <w:proofErr w:type="spellEnd"/>
+      <w:r>
+        <w:rPr>
+          <w:rFonts w:ascii="Georgia" w:hAnsi="Georgia"/>
+        </w:rPr>
+        <w:t xml:space="preserve"> :</w:t>
+      </w:r>
+      <w:proofErr w:type="gramEnd"/>
+      <w:r>
+        <w:rPr>
+          <w:rFonts w:ascii="Georgia" w:hAnsi="Georgia"/>
+        </w:rPr>
+        <w:t xml:space="preserve"> </w:t>
+      </w:r>
+      <w:hyperlink r:id="rId14" w:history="1">
+        <w:r>
+          <w:rPr>
+            <w:rStyle w:val="Hyperlink"/>
+            <w:rFonts w:ascii="Georgia" w:hAnsi="Georgia"/>
+          </w:rPr>
+          <w:t>https://drive.google.com/file/d/1G1Ijk48n6_4Q4-6sevttlEHCdIbrZIL2/</w:t>
+        </w:r>
+      </w:hyperlink>
+      <w:r>
+        <w:rPr>
+          <w:rFonts w:ascii="Georgia" w:hAnsi="Georgia"/>
+        </w:rPr>
+        <w:t xml:space="preserve"> </w:t>
+      </w:r>
+    </w:p>
+    <w:p>
+      <w:pPr>
+        <w:rPr>
+          <w:rFonts w:ascii="Georgia" w:hAnsi="Georgia"/>
+        </w:rPr>
+      </w:pPr>
+      <w:r>
+        <w:rPr>
+          <w:rFonts w:ascii="Georgia" w:hAnsi="Georgia"/>
+        </w:rPr>
+        <w:t xml:space="preserve">• Problems from </w:t>
+      </w:r>
+      <w:proofErr w:type="gramStart"/>
+      <w:r>
+        <w:rPr>
+          <w:rFonts w:ascii="Georgia" w:hAnsi="Georgia"/>
+        </w:rPr>
+        <w:t>Connolly :</w:t>
+      </w:r>
+      <w:proofErr w:type="gramEnd"/>
+      <w:r>
+        <w:rPr>
+          <w:rFonts w:ascii="Georgia" w:hAnsi="Georgia"/>
+        </w:rPr>
+        <w:t xml:space="preserve"> </w:t>
+      </w:r>
+      <w:hyperlink r:id="rId15" w:history="1">
+        <w:r>
+          <w:rPr>
+            <w:rStyle w:val="Hyperlink"/>
+            <w:rFonts w:ascii="Georgia" w:hAnsi="Georgia"/>
+          </w:rPr>
+          <w:t>https://drive.google.com/file/d/1mqbAYfDMGDYsiVFULucMtejUooda110q/</w:t>
+        </w:r>
+      </w:hyperlink>
+      <w:r>
+        <w:rPr>
+          <w:rFonts w:ascii="Georgia" w:hAnsi="Georgia"/>
+        </w:rPr>
+        <w:t xml:space="preserve"> </w:t>
+      </w:r>
+    </w:p>
+    <w:p>
+      <w:pPr>
+        <w:rPr>
+          <w:rFonts w:ascii="Georgia" w:hAnsi="Georgia"/>
+        </w:rPr>
+      </w:pPr>
+      <w:r>
+        <w:rPr>
+          <w:rFonts w:ascii="Georgia" w:hAnsi="Georgia"/>
+        </w:rPr>
+        <w:t xml:space="preserve">ER and </w:t>
+      </w:r>
+      <w:proofErr w:type="gramStart"/>
+      <w:r>
+        <w:rPr>
+          <w:rFonts w:ascii="Georgia" w:hAnsi="Georgia"/>
+        </w:rPr>
+        <w:t>EER :</w:t>
+      </w:r>
+      <w:proofErr w:type="gramEnd"/>
+      <w:r>
+        <w:rPr>
+          <w:rFonts w:ascii="Georgia" w:hAnsi="Georgia"/>
+        </w:rPr>
+        <w:t xml:space="preserve"> </w:t>
+      </w:r>
+      <w:hyperlink r:id="rId16" w:history="1">
+        <w:r>
+          <w:rPr>
+            <w:rStyle w:val="Hyperlink"/>
+            <w:rFonts w:ascii="Georgia" w:hAnsi="Georgia"/>
+          </w:rPr>
+          <w:t>https://drive.google.com/drive/folders/1IJET35EOzg30wfXER9zllV9O7g3antAU?usp=sharing</w:t>
+        </w:r>
+      </w:hyperlink>
+      <w:r>
+        <w:rPr>
+          <w:rFonts w:ascii="Georgia" w:hAnsi="Georgia"/>
+        </w:rPr>
+        <w:t xml:space="preserve"> </w:t>
+      </w:r>
+    </w:p>
+    <w:p>
+      <w:pPr>
+        <w:rPr>
+          <w:rFonts w:ascii="Georgia" w:hAnsi="Georgia"/>
+        </w:rPr>
+      </w:pPr>
     </w:p>
     <w:p>
       <w:pPr>

</xml_diff>